<commit_message>
Includes SRE Prep Guide
</commit_message>
<xml_diff>
--- a/Documents/CSFundamentals.docx
+++ b/Documents/CSFundamentals.docx
@@ -1,9 +1,10 @@
 
 <file path=word/document.xml><?xml version="1.0" encoding="utf-8"?>
-<w:document xmlns:wpc="http://schemas.microsoft.com/office/word/2010/wordprocessingCanvas" xmlns:cx="http://schemas.microsoft.com/office/drawing/2014/chartex" xmlns:cx1="http://schemas.microsoft.com/office/drawing/2015/9/8/chartex" xmlns:cx2="http://schemas.microsoft.com/office/drawing/2015/10/21/chartex" xmlns:cx3="http://schemas.microsoft.com/office/drawing/2016/5/9/chartex" xmlns:cx4="http://schemas.microsoft.com/office/drawing/2016/5/10/chartex" xmlns:cx5="http://schemas.microsoft.com/office/drawing/2016/5/11/chartex" xmlns:cx6="http://schemas.microsoft.com/office/drawing/2016/5/12/chartex" xmlns:cx7="http://schemas.microsoft.com/office/drawing/2016/5/13/chartex" xmlns:cx8="http://schemas.microsoft.com/office/drawing/2016/5/14/chartex" xmlns:mc="http://schemas.openxmlformats.org/markup-compatibility/2006" xmlns:aink="http://schemas.microsoft.com/office/drawing/2016/ink" xmlns:am3d="http://schemas.microsoft.com/office/drawing/2017/model3d" xmlns:o="urn:schemas-microsoft-com:office:office" xmlns:r="http://schemas.openxmlformats.org/officeDocument/2006/relationships" xmlns:m="http://schemas.openxmlformats.org/officeDocument/2006/math" xmlns:v="urn:schemas-microsoft-com:vml" xmlns:wp14="http://schemas.microsoft.com/office/word/2010/wordprocessingDrawing" xmlns:wp="http://schemas.openxmlformats.org/drawingml/2006/wordprocessingDrawing" xmlns:w10="urn:schemas-microsoft-com:office:word" xmlns:w="http://schemas.openxmlformats.org/wordprocessingml/2006/main" xmlns:w14="http://schemas.microsoft.com/office/word/2010/wordml" xmlns:w15="http://schemas.microsoft.com/office/word/2012/wordml" xmlns:w16cid="http://schemas.microsoft.com/office/word/2016/wordml/cid" xmlns:w16se="http://schemas.microsoft.com/office/word/2015/wordml/symex" xmlns:wpg="http://schemas.microsoft.com/office/word/2010/wordprocessingGroup" xmlns:wpi="http://schemas.microsoft.com/office/word/2010/wordprocessingInk" xmlns:wne="http://schemas.microsoft.com/office/word/2006/wordml" xmlns:wps="http://schemas.microsoft.com/office/word/2010/wordprocessingShape" mc:Ignorable="w14 w15 w16se w16cid wp14">
+<w:document xmlns:wpc="http://schemas.microsoft.com/office/word/2010/wordprocessingCanvas" xmlns:cx="http://schemas.microsoft.com/office/drawing/2014/chartex" xmlns:cx1="http://schemas.microsoft.com/office/drawing/2015/9/8/chartex" xmlns:cx2="http://schemas.microsoft.com/office/drawing/2015/10/21/chartex" xmlns:cx3="http://schemas.microsoft.com/office/drawing/2016/5/9/chartex" xmlns:cx4="http://schemas.microsoft.com/office/drawing/2016/5/10/chartex" xmlns:cx5="http://schemas.microsoft.com/office/drawing/2016/5/11/chartex" xmlns:cx6="http://schemas.microsoft.com/office/drawing/2016/5/12/chartex" xmlns:cx7="http://schemas.microsoft.com/office/drawing/2016/5/13/chartex" xmlns:cx8="http://schemas.microsoft.com/office/drawing/2016/5/14/chartex" xmlns:mc="http://schemas.openxmlformats.org/markup-compatibility/2006" xmlns:aink="http://schemas.microsoft.com/office/drawing/2016/ink" xmlns:am3d="http://schemas.microsoft.com/office/drawing/2017/model3d" xmlns:o="urn:schemas-microsoft-com:office:office" xmlns:r="http://schemas.openxmlformats.org/officeDocument/2006/relationships" xmlns:m="http://schemas.openxmlformats.org/officeDocument/2006/math" xmlns:v="urn:schemas-microsoft-com:vml" xmlns:wp14="http://schemas.microsoft.com/office/word/2010/wordprocessingDrawing" xmlns:wp="http://schemas.openxmlformats.org/drawingml/2006/wordprocessingDrawing" xmlns:w10="urn:schemas-microsoft-com:office:word" xmlns:w="http://schemas.openxmlformats.org/wordprocessingml/2006/main" xmlns:w14="http://schemas.microsoft.com/office/word/2010/wordml" xmlns:w15="http://schemas.microsoft.com/office/word/2012/wordml" xmlns:w16cex="http://schemas.microsoft.com/office/word/2018/wordml/cex" xmlns:w16cid="http://schemas.microsoft.com/office/word/2016/wordml/cid" xmlns:w16="http://schemas.microsoft.com/office/word/2018/wordml" xmlns:w16se="http://schemas.microsoft.com/office/word/2015/wordml/symex" xmlns:wpg="http://schemas.microsoft.com/office/word/2010/wordprocessingGroup" xmlns:wpi="http://schemas.microsoft.com/office/word/2010/wordprocessingInk" xmlns:wne="http://schemas.microsoft.com/office/word/2006/wordml" xmlns:wps="http://schemas.microsoft.com/office/word/2010/wordprocessingShape" mc:Ignorable="w14 w15 w16se w16cid w16 w16cex wp14">
   <w:body>
     <w:p>
       <w:pPr>
+        <w:jc w:val="center"/>
         <w:rPr>
           <w:b/>
           <w:bCs/>
@@ -33,7 +34,6 @@
     </w:p>
     <w:p>
       <w:pPr>
-        <w:jc w:val="right"/>
         <w:rPr>
           <w:b/>
           <w:bCs/>
@@ -41,7 +41,21 @@
           <w:szCs w:val="28"/>
         </w:rPr>
       </w:pPr>
-      <w:r>
+    </w:p>
+    <w:p>
+      <w:pPr>
+        <w:jc w:val="right"/>
+        <w:rPr>
+          <w:b/>
+          <w:bCs/>
+          <w:sz w:val="28"/>
+          <w:szCs w:val="28"/>
+        </w:rPr>
+      </w:pPr>
+      <w:r>
+        <w:rPr>
+          <w:noProof/>
+        </w:rPr>
         <w:drawing>
           <wp:inline distT="0" distB="0" distL="0" distR="0" wp14:anchorId="11A61BC9" wp14:editId="1478180B">
             <wp:extent cx="5943600" cy="4194175"/>
@@ -94,6 +108,140 @@
     </w:p>
     <w:p>
       <w:pPr>
+        <w:pStyle w:val="ListParagraph"/>
+        <w:numPr>
+          <w:ilvl w:val="0"/>
+          <w:numId w:val="6"/>
+        </w:numPr>
+        <w:rPr>
+          <w:b/>
+          <w:bCs/>
+          <w:sz w:val="28"/>
+          <w:szCs w:val="28"/>
+        </w:rPr>
+      </w:pPr>
+      <w:r>
+        <w:rPr>
+          <w:b/>
+          <w:bCs/>
+          <w:sz w:val="28"/>
+          <w:szCs w:val="28"/>
+        </w:rPr>
+        <w:t>Asymptotically Tight Bound</w:t>
+      </w:r>
+      <w:r>
+        <w:rPr>
+          <w:b/>
+          <w:bCs/>
+          <w:sz w:val="28"/>
+          <w:szCs w:val="28"/>
+        </w:rPr>
+        <w:t xml:space="preserve">: </w:t>
+      </w:r>
+      <w:r>
+        <w:rPr>
+          <w:sz w:val="28"/>
+          <w:szCs w:val="28"/>
+        </w:rPr>
+        <w:sym w:font="Symbol" w:char="F071"/>
+      </w:r>
+      <w:r>
+        <w:rPr>
+          <w:sz w:val="28"/>
+          <w:szCs w:val="28"/>
+        </w:rPr>
+        <w:t>(g(n))</w:t>
+      </w:r>
+      <w:r>
+        <w:rPr>
+          <w:sz w:val="28"/>
+          <w:szCs w:val="28"/>
+        </w:rPr>
+        <w:t xml:space="preserve"> tightly bounds f(n) asymptotically because it has upper and lower bounds.</w:t>
+      </w:r>
+    </w:p>
+    <w:p>
+      <w:pPr>
+        <w:pStyle w:val="ListParagraph"/>
+        <w:numPr>
+          <w:ilvl w:val="0"/>
+          <w:numId w:val="6"/>
+        </w:numPr>
+        <w:rPr>
+          <w:b/>
+          <w:bCs/>
+          <w:sz w:val="28"/>
+          <w:szCs w:val="28"/>
+        </w:rPr>
+      </w:pPr>
+      <w:r>
+        <w:rPr>
+          <w:b/>
+          <w:bCs/>
+          <w:sz w:val="28"/>
+          <w:szCs w:val="28"/>
+        </w:rPr>
+        <w:t>Asymptotically Nonnegative</w:t>
+      </w:r>
+      <w:r>
+        <w:rPr>
+          <w:b/>
+          <w:bCs/>
+          <w:sz w:val="28"/>
+          <w:szCs w:val="28"/>
+        </w:rPr>
+        <w:t xml:space="preserve">: </w:t>
+      </w:r>
+      <w:r>
+        <w:rPr>
+          <w:sz w:val="28"/>
+          <w:szCs w:val="28"/>
+        </w:rPr>
+        <w:t xml:space="preserve"> N exists such that f(n) &gt;= 0 for all n &gt;= 0</w:t>
+      </w:r>
+    </w:p>
+    <w:p>
+      <w:pPr>
+        <w:pStyle w:val="ListParagraph"/>
+        <w:numPr>
+          <w:ilvl w:val="0"/>
+          <w:numId w:val="6"/>
+        </w:numPr>
+        <w:rPr>
+          <w:b/>
+          <w:bCs/>
+          <w:sz w:val="28"/>
+          <w:szCs w:val="28"/>
+        </w:rPr>
+      </w:pPr>
+      <w:r>
+        <w:rPr>
+          <w:b/>
+          <w:bCs/>
+          <w:sz w:val="28"/>
+          <w:szCs w:val="28"/>
+        </w:rPr>
+        <w:t>Asymptotically Positive</w:t>
+      </w:r>
+      <w:r>
+        <w:rPr>
+          <w:b/>
+          <w:bCs/>
+          <w:sz w:val="28"/>
+          <w:szCs w:val="28"/>
+        </w:rPr>
+        <w:t xml:space="preserve">: </w:t>
+      </w:r>
+      <w:r>
+        <w:rPr>
+          <w:sz w:val="28"/>
+          <w:szCs w:val="28"/>
+        </w:rPr>
+        <w:t>N exists such that f(n) &gt; 0 for all n &gt;= n</w:t>
+      </w:r>
+    </w:p>
+    <w:p>
+      <w:pPr>
         <w:rPr>
           <w:b/>
           <w:bCs/>
@@ -770,6 +918,7 @@
                 <w:rFonts w:ascii="Times New Roman" w:eastAsia="Times New Roman" w:hAnsi="Times New Roman" w:cs="Times New Roman"/>
                 <w:color w:val="323232"/>
               </w:rPr>
+              <w:lastRenderedPageBreak/>
               <w:t>C</w:t>
             </w:r>
           </w:p>
@@ -1478,7 +1627,6 @@
                 <w:rFonts w:ascii="Times New Roman" w:eastAsia="Times New Roman" w:hAnsi="Times New Roman" w:cs="Times New Roman"/>
                 <w:color w:val="323232"/>
               </w:rPr>
-              <w:lastRenderedPageBreak/>
               <w:t>G</w:t>
             </w:r>
           </w:p>
@@ -5899,6 +6047,7 @@
                 <w:rFonts w:ascii="Times New Roman" w:eastAsia="Times New Roman" w:hAnsi="Times New Roman" w:cs="Times New Roman"/>
                 <w:color w:val="323232"/>
               </w:rPr>
+              <w:lastRenderedPageBreak/>
               <w:t>e</w:t>
             </w:r>
           </w:p>
@@ -6608,7 +6757,6 @@
                 <w:rFonts w:ascii="Times New Roman" w:eastAsia="Times New Roman" w:hAnsi="Times New Roman" w:cs="Times New Roman"/>
                 <w:color w:val="323232"/>
               </w:rPr>
-              <w:lastRenderedPageBreak/>
               <w:t>i</w:t>
             </w:r>
             <w:proofErr w:type="spellEnd"/>
@@ -9823,6 +9971,7 @@
     <w:p/>
     <w:p>
       <w:r>
+        <w:lastRenderedPageBreak/>
         <w:t>Unicode is backwards compatible with ASCII</w:t>
       </w:r>
       <w:r>
@@ -10703,6 +10852,7 @@
           <w:szCs w:val="32"/>
           <w:highlight w:val="yellow"/>
         </w:rPr>
+        <w:lastRenderedPageBreak/>
         <w:t>1 YB = 1,024 YB (Yottabyte)</w:t>
       </w:r>
     </w:p>
@@ -10840,7 +10990,6 @@
           <w:sz w:val="22"/>
           <w:szCs w:val="22"/>
         </w:rPr>
-        <w:lastRenderedPageBreak/>
         <w:t xml:space="preserve">  2</w:t>
       </w:r>
       <w:r>
@@ -12186,6 +12335,7 @@
                 <w:szCs w:val="32"/>
                 <w:highlight w:val="yellow"/>
               </w:rPr>
+              <w:lastRenderedPageBreak/>
               <w:t>6</w:t>
             </w:r>
           </w:p>
@@ -12593,7 +12743,6 @@
                 <w:szCs w:val="32"/>
                 <w:highlight w:val="yellow"/>
               </w:rPr>
-              <w:lastRenderedPageBreak/>
               <w:t>11</w:t>
             </w:r>
           </w:p>
@@ -13582,6 +13731,7 @@
           <w:szCs w:val="32"/>
           <w:highlight w:val="yellow"/>
         </w:rPr>
+        <w:lastRenderedPageBreak/>
         <w:t>~1 = 0</w:t>
       </w:r>
     </w:p>
@@ -13663,7 +13813,6 @@
           <w:szCs w:val="32"/>
           <w:highlight w:val="yellow"/>
         </w:rPr>
-        <w:lastRenderedPageBreak/>
         <w:t xml:space="preserve">Big-Endian: </w:t>
       </w:r>
       <w:r>
@@ -14151,7 +14300,6 @@
           <w:szCs w:val="32"/>
           <w:u w:val="single"/>
         </w:rPr>
-        <w:lastRenderedPageBreak/>
         <w:t>Arithmetic shift right</w:t>
       </w:r>
       <w:r>
@@ -14403,7 +14551,7 @@
 </file>
 
 <file path=word/numbering.xml><?xml version="1.0" encoding="utf-8"?>
-<w:numbering xmlns:wpc="http://schemas.microsoft.com/office/word/2010/wordprocessingCanvas" xmlns:cx="http://schemas.microsoft.com/office/drawing/2014/chartex" xmlns:cx1="http://schemas.microsoft.com/office/drawing/2015/9/8/chartex" xmlns:cx2="http://schemas.microsoft.com/office/drawing/2015/10/21/chartex" xmlns:cx3="http://schemas.microsoft.com/office/drawing/2016/5/9/chartex" xmlns:cx4="http://schemas.microsoft.com/office/drawing/2016/5/10/chartex" xmlns:cx5="http://schemas.microsoft.com/office/drawing/2016/5/11/chartex" xmlns:cx6="http://schemas.microsoft.com/office/drawing/2016/5/12/chartex" xmlns:cx7="http://schemas.microsoft.com/office/drawing/2016/5/13/chartex" xmlns:cx8="http://schemas.microsoft.com/office/drawing/2016/5/14/chartex" xmlns:mc="http://schemas.openxmlformats.org/markup-compatibility/2006" xmlns:aink="http://schemas.microsoft.com/office/drawing/2016/ink" xmlns:am3d="http://schemas.microsoft.com/office/drawing/2017/model3d" xmlns:o="urn:schemas-microsoft-com:office:office" xmlns:r="http://schemas.openxmlformats.org/officeDocument/2006/relationships" xmlns:m="http://schemas.openxmlformats.org/officeDocument/2006/math" xmlns:v="urn:schemas-microsoft-com:vml" xmlns:wp14="http://schemas.microsoft.com/office/word/2010/wordprocessingDrawing" xmlns:wp="http://schemas.openxmlformats.org/drawingml/2006/wordprocessingDrawing" xmlns:w10="urn:schemas-microsoft-com:office:word" xmlns:w="http://schemas.openxmlformats.org/wordprocessingml/2006/main" xmlns:w14="http://schemas.microsoft.com/office/word/2010/wordml" xmlns:w15="http://schemas.microsoft.com/office/word/2012/wordml" xmlns:w16cid="http://schemas.microsoft.com/office/word/2016/wordml/cid" xmlns:w16se="http://schemas.microsoft.com/office/word/2015/wordml/symex" xmlns:wpg="http://schemas.microsoft.com/office/word/2010/wordprocessingGroup" xmlns:wpi="http://schemas.microsoft.com/office/word/2010/wordprocessingInk" xmlns:wne="http://schemas.microsoft.com/office/word/2006/wordml" xmlns:wps="http://schemas.microsoft.com/office/word/2010/wordprocessingShape" mc:Ignorable="w14 w15 w16se w16cid wp14">
+<w:numbering xmlns:wpc="http://schemas.microsoft.com/office/word/2010/wordprocessingCanvas" xmlns:cx="http://schemas.microsoft.com/office/drawing/2014/chartex" xmlns:cx1="http://schemas.microsoft.com/office/drawing/2015/9/8/chartex" xmlns:cx2="http://schemas.microsoft.com/office/drawing/2015/10/21/chartex" xmlns:cx3="http://schemas.microsoft.com/office/drawing/2016/5/9/chartex" xmlns:cx4="http://schemas.microsoft.com/office/drawing/2016/5/10/chartex" xmlns:cx5="http://schemas.microsoft.com/office/drawing/2016/5/11/chartex" xmlns:cx6="http://schemas.microsoft.com/office/drawing/2016/5/12/chartex" xmlns:cx7="http://schemas.microsoft.com/office/drawing/2016/5/13/chartex" xmlns:cx8="http://schemas.microsoft.com/office/drawing/2016/5/14/chartex" xmlns:mc="http://schemas.openxmlformats.org/markup-compatibility/2006" xmlns:aink="http://schemas.microsoft.com/office/drawing/2016/ink" xmlns:am3d="http://schemas.microsoft.com/office/drawing/2017/model3d" xmlns:o="urn:schemas-microsoft-com:office:office" xmlns:r="http://schemas.openxmlformats.org/officeDocument/2006/relationships" xmlns:m="http://schemas.openxmlformats.org/officeDocument/2006/math" xmlns:v="urn:schemas-microsoft-com:vml" xmlns:wp14="http://schemas.microsoft.com/office/word/2010/wordprocessingDrawing" xmlns:wp="http://schemas.openxmlformats.org/drawingml/2006/wordprocessingDrawing" xmlns:w10="urn:schemas-microsoft-com:office:word" xmlns:w="http://schemas.openxmlformats.org/wordprocessingml/2006/main" xmlns:w14="http://schemas.microsoft.com/office/word/2010/wordml" xmlns:w15="http://schemas.microsoft.com/office/word/2012/wordml" xmlns:w16cex="http://schemas.microsoft.com/office/word/2018/wordml/cex" xmlns:w16cid="http://schemas.microsoft.com/office/word/2016/wordml/cid" xmlns:w16="http://schemas.microsoft.com/office/word/2018/wordml" xmlns:w16se="http://schemas.microsoft.com/office/word/2015/wordml/symex" xmlns:wpg="http://schemas.microsoft.com/office/word/2010/wordprocessingGroup" xmlns:wpi="http://schemas.microsoft.com/office/word/2010/wordprocessingInk" xmlns:wne="http://schemas.microsoft.com/office/word/2006/wordml" xmlns:wps="http://schemas.microsoft.com/office/word/2010/wordprocessingShape" mc:Ignorable="w14 w15 w16se w16cid w16 w16cex wp14">
   <w:abstractNum w:abstractNumId="0" w15:restartNumberingAfterBreak="0">
     <w:nsid w:val="1DF165A8"/>
     <w:multiLevelType w:val="hybridMultilevel"/>
@@ -14806,6 +14954,119 @@
     </w:lvl>
   </w:abstractNum>
   <w:abstractNum w:abstractNumId="4" w15:restartNumberingAfterBreak="0">
+    <w:nsid w:val="5F726A1B"/>
+    <w:multiLevelType w:val="hybridMultilevel"/>
+    <w:tmpl w:val="AC2A6EF4"/>
+    <w:lvl w:ilvl="0" w:tplc="04090001">
+      <w:start w:val="1"/>
+      <w:numFmt w:val="bullet"/>
+      <w:lvlText w:val=""/>
+      <w:lvlJc w:val="left"/>
+      <w:pPr>
+        <w:ind w:left="720" w:hanging="360"/>
+      </w:pPr>
+      <w:rPr>
+        <w:rFonts w:ascii="Symbol" w:hAnsi="Symbol" w:hint="default"/>
+      </w:rPr>
+    </w:lvl>
+    <w:lvl w:ilvl="1" w:tplc="04090003" w:tentative="1">
+      <w:start w:val="1"/>
+      <w:numFmt w:val="bullet"/>
+      <w:lvlText w:val="o"/>
+      <w:lvlJc w:val="left"/>
+      <w:pPr>
+        <w:ind w:left="1440" w:hanging="360"/>
+      </w:pPr>
+      <w:rPr>
+        <w:rFonts w:ascii="Courier New" w:hAnsi="Courier New" w:cs="Courier New" w:hint="default"/>
+      </w:rPr>
+    </w:lvl>
+    <w:lvl w:ilvl="2" w:tplc="04090005" w:tentative="1">
+      <w:start w:val="1"/>
+      <w:numFmt w:val="bullet"/>
+      <w:lvlText w:val=""/>
+      <w:lvlJc w:val="left"/>
+      <w:pPr>
+        <w:ind w:left="2160" w:hanging="360"/>
+      </w:pPr>
+      <w:rPr>
+        <w:rFonts w:ascii="Wingdings" w:hAnsi="Wingdings" w:hint="default"/>
+      </w:rPr>
+    </w:lvl>
+    <w:lvl w:ilvl="3" w:tplc="04090001" w:tentative="1">
+      <w:start w:val="1"/>
+      <w:numFmt w:val="bullet"/>
+      <w:lvlText w:val=""/>
+      <w:lvlJc w:val="left"/>
+      <w:pPr>
+        <w:ind w:left="2880" w:hanging="360"/>
+      </w:pPr>
+      <w:rPr>
+        <w:rFonts w:ascii="Symbol" w:hAnsi="Symbol" w:hint="default"/>
+      </w:rPr>
+    </w:lvl>
+    <w:lvl w:ilvl="4" w:tplc="04090003" w:tentative="1">
+      <w:start w:val="1"/>
+      <w:numFmt w:val="bullet"/>
+      <w:lvlText w:val="o"/>
+      <w:lvlJc w:val="left"/>
+      <w:pPr>
+        <w:ind w:left="3600" w:hanging="360"/>
+      </w:pPr>
+      <w:rPr>
+        <w:rFonts w:ascii="Courier New" w:hAnsi="Courier New" w:cs="Courier New" w:hint="default"/>
+      </w:rPr>
+    </w:lvl>
+    <w:lvl w:ilvl="5" w:tplc="04090005" w:tentative="1">
+      <w:start w:val="1"/>
+      <w:numFmt w:val="bullet"/>
+      <w:lvlText w:val=""/>
+      <w:lvlJc w:val="left"/>
+      <w:pPr>
+        <w:ind w:left="4320" w:hanging="360"/>
+      </w:pPr>
+      <w:rPr>
+        <w:rFonts w:ascii="Wingdings" w:hAnsi="Wingdings" w:hint="default"/>
+      </w:rPr>
+    </w:lvl>
+    <w:lvl w:ilvl="6" w:tplc="04090001" w:tentative="1">
+      <w:start w:val="1"/>
+      <w:numFmt w:val="bullet"/>
+      <w:lvlText w:val=""/>
+      <w:lvlJc w:val="left"/>
+      <w:pPr>
+        <w:ind w:left="5040" w:hanging="360"/>
+      </w:pPr>
+      <w:rPr>
+        <w:rFonts w:ascii="Symbol" w:hAnsi="Symbol" w:hint="default"/>
+      </w:rPr>
+    </w:lvl>
+    <w:lvl w:ilvl="7" w:tplc="04090003" w:tentative="1">
+      <w:start w:val="1"/>
+      <w:numFmt w:val="bullet"/>
+      <w:lvlText w:val="o"/>
+      <w:lvlJc w:val="left"/>
+      <w:pPr>
+        <w:ind w:left="5760" w:hanging="360"/>
+      </w:pPr>
+      <w:rPr>
+        <w:rFonts w:ascii="Courier New" w:hAnsi="Courier New" w:cs="Courier New" w:hint="default"/>
+      </w:rPr>
+    </w:lvl>
+    <w:lvl w:ilvl="8" w:tplc="04090005" w:tentative="1">
+      <w:start w:val="1"/>
+      <w:numFmt w:val="bullet"/>
+      <w:lvlText w:val=""/>
+      <w:lvlJc w:val="left"/>
+      <w:pPr>
+        <w:ind w:left="6480" w:hanging="360"/>
+      </w:pPr>
+      <w:rPr>
+        <w:rFonts w:ascii="Wingdings" w:hAnsi="Wingdings" w:hint="default"/>
+      </w:rPr>
+    </w:lvl>
+  </w:abstractNum>
+  <w:abstractNum w:abstractNumId="5" w15:restartNumberingAfterBreak="0">
     <w:nsid w:val="5FB44198"/>
     <w:multiLevelType w:val="hybridMultilevel"/>
     <w:tmpl w:val="38A80EC0"/>
@@ -14928,16 +15189,19 @@
     <w:abstractNumId w:val="2"/>
   </w:num>
   <w:num w:numId="4">
-    <w:abstractNumId w:val="4"/>
+    <w:abstractNumId w:val="5"/>
   </w:num>
   <w:num w:numId="5">
     <w:abstractNumId w:val="0"/>
+  </w:num>
+  <w:num w:numId="6">
+    <w:abstractNumId w:val="4"/>
   </w:num>
 </w:numbering>
 </file>
 
 <file path=word/styles.xml><?xml version="1.0" encoding="utf-8"?>
-<w:styles xmlns:mc="http://schemas.openxmlformats.org/markup-compatibility/2006" xmlns:r="http://schemas.openxmlformats.org/officeDocument/2006/relationships" xmlns:w="http://schemas.openxmlformats.org/wordprocessingml/2006/main" xmlns:w14="http://schemas.microsoft.com/office/word/2010/wordml" xmlns:w15="http://schemas.microsoft.com/office/word/2012/wordml" xmlns:w16cid="http://schemas.microsoft.com/office/word/2016/wordml/cid" xmlns:w16se="http://schemas.microsoft.com/office/word/2015/wordml/symex" mc:Ignorable="w14 w15 w16se w16cid">
+<w:styles xmlns:mc="http://schemas.openxmlformats.org/markup-compatibility/2006" xmlns:r="http://schemas.openxmlformats.org/officeDocument/2006/relationships" xmlns:w="http://schemas.openxmlformats.org/wordprocessingml/2006/main" xmlns:w14="http://schemas.microsoft.com/office/word/2010/wordml" xmlns:w15="http://schemas.microsoft.com/office/word/2012/wordml" xmlns:w16cex="http://schemas.microsoft.com/office/word/2018/wordml/cex" xmlns:w16cid="http://schemas.microsoft.com/office/word/2016/wordml/cid" xmlns:w16="http://schemas.microsoft.com/office/word/2018/wordml" xmlns:w16se="http://schemas.microsoft.com/office/word/2015/wordml/symex" mc:Ignorable="w14 w15 w16se w16cid w16 w16cex">
   <w:docDefaults>
     <w:rPrDefault>
       <w:rPr>
@@ -15055,6 +15319,7 @@
     <w:lsdException w:name="HTML Sample" w:semiHidden="1" w:unhideWhenUsed="1"/>
     <w:lsdException w:name="HTML Typewriter" w:semiHidden="1" w:unhideWhenUsed="1"/>
     <w:lsdException w:name="HTML Variable" w:semiHidden="1" w:unhideWhenUsed="1"/>
+    <w:lsdException w:name="Normal Table" w:semiHidden="1" w:unhideWhenUsed="1"/>
     <w:lsdException w:name="annotation subject" w:semiHidden="1" w:unhideWhenUsed="1"/>
     <w:lsdException w:name="No List" w:semiHidden="1" w:unhideWhenUsed="1"/>
     <w:lsdException w:name="Outline List 1" w:semiHidden="1" w:unhideWhenUsed="1"/>
@@ -15097,8 +15362,11 @@
     <w:lsdException w:name="Table Contemporary" w:semiHidden="1" w:unhideWhenUsed="1"/>
     <w:lsdException w:name="Table Elegant" w:semiHidden="1" w:unhideWhenUsed="1"/>
     <w:lsdException w:name="Table Professional" w:semiHidden="1" w:unhideWhenUsed="1"/>
+    <w:lsdException w:name="Table Subtle 1" w:semiHidden="1" w:unhideWhenUsed="1"/>
     <w:lsdException w:name="Table Subtle 2" w:semiHidden="1" w:unhideWhenUsed="1"/>
     <w:lsdException w:name="Table Web 1" w:semiHidden="1" w:unhideWhenUsed="1"/>
+    <w:lsdException w:name="Table Web 2" w:semiHidden="1" w:unhideWhenUsed="1"/>
+    <w:lsdException w:name="Table Web 3" w:semiHidden="1" w:unhideWhenUsed="1"/>
     <w:lsdException w:name="Balloon Text" w:semiHidden="1" w:unhideWhenUsed="1"/>
     <w:lsdException w:name="Table Grid" w:uiPriority="39"/>
     <w:lsdException w:name="Table Theme" w:semiHidden="1" w:unhideWhenUsed="1"/>

</xml_diff>

<commit_message>
Modifications to several exercises.
</commit_message>
<xml_diff>
--- a/Documents/CSFundamentals.docx
+++ b/Documents/CSFundamentals.docx
@@ -108,6 +108,93 @@
     </w:p>
     <w:p>
       <w:pPr>
+        <w:jc w:val="right"/>
+        <w:rPr>
+          <w:b/>
+          <w:bCs/>
+          <w:sz w:val="28"/>
+          <w:szCs w:val="28"/>
+        </w:rPr>
+      </w:pPr>
+    </w:p>
+    <w:p>
+      <w:pPr>
+        <w:jc w:val="center"/>
+        <w:rPr>
+          <w:b/>
+          <w:bCs/>
+          <w:sz w:val="28"/>
+          <w:szCs w:val="28"/>
+        </w:rPr>
+      </w:pPr>
+      <w:r>
+        <w:rPr>
+          <w:b/>
+          <w:bCs/>
+          <w:sz w:val="28"/>
+          <w:szCs w:val="28"/>
+        </w:rPr>
+        <w:drawing>
+          <wp:inline distT="0" distB="0" distL="0" distR="0" wp14:anchorId="1EACD972" wp14:editId="13ACFB2B">
+            <wp:extent cx="4425872" cy="3091906"/>
+            <wp:effectExtent l="0" t="0" r="0" b="0"/>
+            <wp:docPr id="2" name="Picture 2"/>
+            <wp:cNvGraphicFramePr>
+              <a:graphicFrameLocks xmlns:a="http://schemas.openxmlformats.org/drawingml/2006/main" noChangeAspect="1"/>
+            </wp:cNvGraphicFramePr>
+            <a:graphic xmlns:a="http://schemas.openxmlformats.org/drawingml/2006/main">
+              <a:graphicData uri="http://schemas.openxmlformats.org/drawingml/2006/picture">
+                <pic:pic xmlns:pic="http://schemas.openxmlformats.org/drawingml/2006/picture">
+                  <pic:nvPicPr>
+                    <pic:cNvPr id="1" name=""/>
+                    <pic:cNvPicPr/>
+                  </pic:nvPicPr>
+                  <pic:blipFill>
+                    <a:blip r:embed="rId6"/>
+                    <a:stretch>
+                      <a:fillRect/>
+                    </a:stretch>
+                  </pic:blipFill>
+                  <pic:spPr>
+                    <a:xfrm>
+                      <a:off x="0" y="0"/>
+                      <a:ext cx="4430543" cy="3095169"/>
+                    </a:xfrm>
+                    <a:prstGeom prst="rect">
+                      <a:avLst/>
+                    </a:prstGeom>
+                  </pic:spPr>
+                </pic:pic>
+              </a:graphicData>
+            </a:graphic>
+          </wp:inline>
+        </w:drawing>
+      </w:r>
+    </w:p>
+    <w:p>
+      <w:pPr>
+        <w:jc w:val="right"/>
+        <w:rPr>
+          <w:b/>
+          <w:bCs/>
+          <w:sz w:val="28"/>
+          <w:szCs w:val="28"/>
+        </w:rPr>
+      </w:pPr>
+    </w:p>
+    <w:p>
+      <w:pPr>
+        <w:jc w:val="right"/>
+        <w:rPr>
+          <w:b/>
+          <w:bCs/>
+          <w:sz w:val="28"/>
+          <w:szCs w:val="28"/>
+        </w:rPr>
+      </w:pPr>
+    </w:p>
+    <w:p>
+      <w:pPr>
         <w:pStyle w:val="ListParagraph"/>
         <w:numPr>
           <w:ilvl w:val="0"/>
@@ -239,6 +326,601 @@
         </w:rPr>
         <w:t>N exists such that f(n) &gt; 0 for all n &gt;= n</w:t>
       </w:r>
+    </w:p>
+    <w:p>
+      <w:pPr>
+        <w:rPr>
+          <w:b/>
+          <w:bCs/>
+          <w:sz w:val="28"/>
+          <w:szCs w:val="28"/>
+        </w:rPr>
+      </w:pPr>
+    </w:p>
+    <w:p>
+      <w:pPr>
+        <w:pStyle w:val="ListParagraph"/>
+        <w:numPr>
+          <w:ilvl w:val="0"/>
+          <w:numId w:val="6"/>
+        </w:numPr>
+        <w:rPr>
+          <w:sz w:val="28"/>
+          <w:szCs w:val="28"/>
+        </w:rPr>
+      </w:pPr>
+      <w:r>
+        <w:rPr>
+          <w:b/>
+          <w:bCs/>
+          <w:sz w:val="28"/>
+          <w:szCs w:val="28"/>
+          <w:highlight w:val="yellow"/>
+        </w:rPr>
+        <w:t>In-place Algorithm:</w:t>
+      </w:r>
+      <w:r>
+        <w:rPr>
+          <w:b/>
+          <w:bCs/>
+          <w:sz w:val="28"/>
+          <w:szCs w:val="28"/>
+        </w:rPr>
+        <w:t xml:space="preserve"> </w:t>
+      </w:r>
+      <w:r>
+        <w:rPr>
+          <w:sz w:val="28"/>
+          <w:szCs w:val="28"/>
+        </w:rPr>
+        <w:t>An algorithm which transforms input using no auxiliary data structure.</w:t>
+      </w:r>
+      <w:r>
+        <w:rPr>
+          <w:sz w:val="28"/>
+          <w:szCs w:val="28"/>
+        </w:rPr>
+        <w:t xml:space="preserve"> A small amount of extra storage space is allowed for auxiliary variables.</w:t>
+      </w:r>
+    </w:p>
+    <w:p>
+      <w:pPr>
+        <w:pStyle w:val="ListParagraph"/>
+        <w:rPr>
+          <w:sz w:val="28"/>
+          <w:szCs w:val="28"/>
+        </w:rPr>
+      </w:pPr>
+    </w:p>
+    <w:p>
+      <w:pPr>
+        <w:pStyle w:val="ListParagraph"/>
+        <w:numPr>
+          <w:ilvl w:val="0"/>
+          <w:numId w:val="6"/>
+        </w:numPr>
+        <w:rPr>
+          <w:sz w:val="28"/>
+          <w:szCs w:val="28"/>
+        </w:rPr>
+      </w:pPr>
+      <w:r>
+        <w:rPr>
+          <w:b/>
+          <w:bCs/>
+          <w:sz w:val="28"/>
+          <w:szCs w:val="28"/>
+          <w:highlight w:val="green"/>
+        </w:rPr>
+        <w:t>Out-of-place/Not in-place Algorithm:</w:t>
+      </w:r>
+      <w:r>
+        <w:rPr>
+          <w:sz w:val="28"/>
+          <w:szCs w:val="28"/>
+        </w:rPr>
+        <w:t xml:space="preserve"> An algorithm that needs extra space to put the elements in them.</w:t>
+      </w:r>
+    </w:p>
+    <w:p>
+      <w:pPr>
+        <w:pStyle w:val="ListParagraph"/>
+        <w:rPr>
+          <w:sz w:val="28"/>
+          <w:szCs w:val="28"/>
+        </w:rPr>
+      </w:pPr>
+    </w:p>
+    <w:p>
+      <w:pPr>
+        <w:pStyle w:val="ListParagraph"/>
+        <w:numPr>
+          <w:ilvl w:val="0"/>
+          <w:numId w:val="6"/>
+        </w:numPr>
+        <w:rPr>
+          <w:sz w:val="28"/>
+          <w:szCs w:val="28"/>
+        </w:rPr>
+      </w:pPr>
+      <w:r>
+        <w:rPr>
+          <w:b/>
+          <w:bCs/>
+          <w:sz w:val="28"/>
+          <w:szCs w:val="28"/>
+          <w:highlight w:val="cyan"/>
+        </w:rPr>
+        <w:t>Stable Sort:</w:t>
+      </w:r>
+      <w:r>
+        <w:rPr>
+          <w:sz w:val="28"/>
+          <w:szCs w:val="28"/>
+        </w:rPr>
+        <w:t xml:space="preserve"> An algorithm that sorts elements in the same order that they appear in the input.</w:t>
+      </w:r>
+      <w:r>
+        <w:rPr>
+          <w:sz w:val="28"/>
+          <w:szCs w:val="28"/>
+        </w:rPr>
+        <w:t xml:space="preserve"> If two elements compare as equal, then their relative order will be preserved so that if one came before the other in the input, it will also come before the other in the output.</w:t>
+      </w:r>
+    </w:p>
+    <w:p>
+      <w:pPr>
+        <w:rPr>
+          <w:b/>
+          <w:bCs/>
+          <w:sz w:val="28"/>
+          <w:szCs w:val="28"/>
+        </w:rPr>
+      </w:pPr>
+    </w:p>
+    <w:p>
+      <w:pPr>
+        <w:jc w:val="center"/>
+        <w:rPr>
+          <w:b/>
+          <w:bCs/>
+          <w:sz w:val="28"/>
+          <w:szCs w:val="28"/>
+        </w:rPr>
+      </w:pPr>
+      <w:r>
+        <w:rPr>
+          <w:b/>
+          <w:bCs/>
+          <w:sz w:val="28"/>
+          <w:szCs w:val="28"/>
+        </w:rPr>
+        <w:drawing>
+          <wp:inline distT="0" distB="0" distL="0" distR="0" wp14:anchorId="7AB4D612" wp14:editId="06856176">
+            <wp:extent cx="4013200" cy="3022600"/>
+            <wp:effectExtent l="0" t="0" r="0" b="0"/>
+            <wp:docPr id="3" name="Picture 3"/>
+            <wp:cNvGraphicFramePr>
+              <a:graphicFrameLocks xmlns:a="http://schemas.openxmlformats.org/drawingml/2006/main" noChangeAspect="1"/>
+            </wp:cNvGraphicFramePr>
+            <a:graphic xmlns:a="http://schemas.openxmlformats.org/drawingml/2006/main">
+              <a:graphicData uri="http://schemas.openxmlformats.org/drawingml/2006/picture">
+                <pic:pic xmlns:pic="http://schemas.openxmlformats.org/drawingml/2006/picture">
+                  <pic:nvPicPr>
+                    <pic:cNvPr id="1" name=""/>
+                    <pic:cNvPicPr/>
+                  </pic:nvPicPr>
+                  <pic:blipFill>
+                    <a:blip r:embed="rId7"/>
+                    <a:stretch>
+                      <a:fillRect/>
+                    </a:stretch>
+                  </pic:blipFill>
+                  <pic:spPr>
+                    <a:xfrm>
+                      <a:off x="0" y="0"/>
+                      <a:ext cx="4013200" cy="3022600"/>
+                    </a:xfrm>
+                    <a:prstGeom prst="rect">
+                      <a:avLst/>
+                    </a:prstGeom>
+                  </pic:spPr>
+                </pic:pic>
+              </a:graphicData>
+            </a:graphic>
+          </wp:inline>
+        </w:drawing>
+      </w:r>
+    </w:p>
+    <w:p>
+      <w:pPr>
+        <w:jc w:val="both"/>
+        <w:rPr>
+          <w:sz w:val="28"/>
+          <w:szCs w:val="28"/>
+        </w:rPr>
+      </w:pPr>
+      <w:r>
+        <w:rPr>
+          <w:b/>
+          <w:bCs/>
+          <w:sz w:val="28"/>
+          <w:szCs w:val="28"/>
+          <w:u w:val="single"/>
+        </w:rPr>
+        <w:t>Quicksort:</w:t>
+      </w:r>
+      <w:r>
+        <w:rPr>
+          <w:b/>
+          <w:bCs/>
+          <w:sz w:val="28"/>
+          <w:szCs w:val="28"/>
+        </w:rPr>
+        <w:t xml:space="preserve"> </w:t>
+      </w:r>
+      <w:r>
+        <w:rPr>
+          <w:b/>
+          <w:bCs/>
+          <w:sz w:val="28"/>
+          <w:szCs w:val="28"/>
+        </w:rPr>
+        <w:t xml:space="preserve">(Best case) </w:t>
+      </w:r>
+      <w:r>
+        <w:rPr>
+          <w:sz w:val="28"/>
+          <w:szCs w:val="28"/>
+        </w:rPr>
+        <w:t>O (n log n)</w:t>
+      </w:r>
+      <w:r>
+        <w:rPr>
+          <w:sz w:val="28"/>
+          <w:szCs w:val="28"/>
+        </w:rPr>
+        <w:t xml:space="preserve">; </w:t>
+      </w:r>
+      <w:r>
+        <w:rPr>
+          <w:b/>
+          <w:bCs/>
+          <w:sz w:val="28"/>
+          <w:szCs w:val="28"/>
+        </w:rPr>
+        <w:t>(Worst case)</w:t>
+      </w:r>
+      <w:r>
+        <w:rPr>
+          <w:sz w:val="28"/>
+          <w:szCs w:val="28"/>
+        </w:rPr>
+        <w:t xml:space="preserve"> O (n^2)</w:t>
+      </w:r>
+      <w:r>
+        <w:rPr>
+          <w:sz w:val="28"/>
+          <w:szCs w:val="28"/>
+        </w:rPr>
+        <w:t xml:space="preserve">. </w:t>
+      </w:r>
+      <w:r>
+        <w:rPr>
+          <w:sz w:val="28"/>
+          <w:szCs w:val="28"/>
+          <w:highlight w:val="yellow"/>
+        </w:rPr>
+        <w:t>In-place</w:t>
+      </w:r>
+      <w:r>
+        <w:rPr>
+          <w:sz w:val="28"/>
+          <w:szCs w:val="28"/>
+        </w:rPr>
+        <w:t xml:space="preserve"> divide-and-conquer </w:t>
+      </w:r>
+      <w:r>
+        <w:rPr>
+          <w:b/>
+          <w:bCs/>
+          <w:sz w:val="28"/>
+          <w:szCs w:val="28"/>
+        </w:rPr>
+        <w:t>non-stable</w:t>
+      </w:r>
+      <w:r>
+        <w:rPr>
+          <w:sz w:val="28"/>
+          <w:szCs w:val="28"/>
+        </w:rPr>
+        <w:t xml:space="preserve"> </w:t>
+      </w:r>
+      <w:r>
+        <w:rPr>
+          <w:sz w:val="28"/>
+          <w:szCs w:val="28"/>
+        </w:rPr>
+        <w:t>sorting algorithm.</w:t>
+      </w:r>
+      <w:r>
+        <w:rPr>
+          <w:sz w:val="28"/>
+          <w:szCs w:val="28"/>
+        </w:rPr>
+        <w:t xml:space="preserve"> Uses pivot, partitions other elements into 2 sub-arrays according to whether they are less than or greater than the pivot.</w:t>
+      </w:r>
+      <w:r>
+        <w:rPr>
+          <w:sz w:val="28"/>
+          <w:szCs w:val="28"/>
+        </w:rPr>
+        <w:t xml:space="preserve"> Sub-arrays are sorted recursively. Elements to the left of pivot will be smaller than pivot. </w:t>
+      </w:r>
+      <w:r>
+        <w:rPr>
+          <w:sz w:val="28"/>
+          <w:szCs w:val="28"/>
+        </w:rPr>
+        <w:lastRenderedPageBreak/>
+        <w:t>Element to the right of pivot will be larger than pivot. Repeat procedure until all elements are sorted.</w:t>
+      </w:r>
+      <w:r>
+        <w:rPr>
+          <w:sz w:val="28"/>
+          <w:szCs w:val="28"/>
+        </w:rPr>
+        <w:t xml:space="preserve"> Optimizations are made on picking the proper pivot value.</w:t>
+      </w:r>
+    </w:p>
+    <w:p>
+      <w:pPr>
+        <w:rPr>
+          <w:b/>
+          <w:bCs/>
+          <w:sz w:val="28"/>
+          <w:szCs w:val="28"/>
+        </w:rPr>
+      </w:pPr>
+    </w:p>
+    <w:p>
+      <w:pPr>
+        <w:rPr>
+          <w:sz w:val="28"/>
+          <w:szCs w:val="28"/>
+        </w:rPr>
+      </w:pPr>
+      <w:r>
+        <w:rPr>
+          <w:b/>
+          <w:bCs/>
+          <w:sz w:val="28"/>
+          <w:szCs w:val="28"/>
+          <w:u w:val="single"/>
+        </w:rPr>
+        <w:t>Merge</w:t>
+      </w:r>
+      <w:r>
+        <w:rPr>
+          <w:b/>
+          <w:bCs/>
+          <w:sz w:val="28"/>
+          <w:szCs w:val="28"/>
+          <w:u w:val="single"/>
+        </w:rPr>
+        <w:t xml:space="preserve"> S</w:t>
+      </w:r>
+      <w:r>
+        <w:rPr>
+          <w:b/>
+          <w:bCs/>
+          <w:sz w:val="28"/>
+          <w:szCs w:val="28"/>
+          <w:u w:val="single"/>
+        </w:rPr>
+        <w:t xml:space="preserve">ort: </w:t>
+      </w:r>
+      <w:r>
+        <w:rPr>
+          <w:b/>
+          <w:bCs/>
+          <w:sz w:val="28"/>
+          <w:szCs w:val="28"/>
+          <w:u w:val="single"/>
+        </w:rPr>
+        <w:t>(</w:t>
+      </w:r>
+      <w:r>
+        <w:rPr>
+          <w:b/>
+          <w:bCs/>
+          <w:sz w:val="28"/>
+          <w:szCs w:val="28"/>
+        </w:rPr>
+        <w:t xml:space="preserve">Best case) </w:t>
+      </w:r>
+      <w:r>
+        <w:rPr>
+          <w:sz w:val="28"/>
+          <w:szCs w:val="28"/>
+        </w:rPr>
+        <w:t xml:space="preserve">O (n log n); </w:t>
+      </w:r>
+      <w:r>
+        <w:rPr>
+          <w:b/>
+          <w:bCs/>
+          <w:sz w:val="28"/>
+          <w:szCs w:val="28"/>
+        </w:rPr>
+        <w:t xml:space="preserve">(Worst case) </w:t>
+      </w:r>
+      <w:proofErr w:type="gramStart"/>
+      <w:r>
+        <w:rPr>
+          <w:sz w:val="28"/>
+          <w:szCs w:val="28"/>
+        </w:rPr>
+        <w:t>O(</w:t>
+      </w:r>
+      <w:proofErr w:type="gramEnd"/>
+      <w:r>
+        <w:rPr>
+          <w:sz w:val="28"/>
+          <w:szCs w:val="28"/>
+        </w:rPr>
+        <w:t xml:space="preserve">n log n). </w:t>
+      </w:r>
+      <w:r>
+        <w:rPr>
+          <w:sz w:val="28"/>
+          <w:szCs w:val="28"/>
+          <w:highlight w:val="yellow"/>
+        </w:rPr>
+        <w:t>Not in</w:t>
+      </w:r>
+      <w:r>
+        <w:rPr>
+          <w:sz w:val="28"/>
+          <w:szCs w:val="28"/>
+          <w:highlight w:val="yellow"/>
+        </w:rPr>
+        <w:t>-place</w:t>
+      </w:r>
+      <w:r>
+        <w:rPr>
+          <w:sz w:val="28"/>
+          <w:szCs w:val="28"/>
+        </w:rPr>
+        <w:t xml:space="preserve"> divide-and-conquer comparison-based </w:t>
+      </w:r>
+      <w:r>
+        <w:rPr>
+          <w:b/>
+          <w:bCs/>
+          <w:sz w:val="28"/>
+          <w:szCs w:val="28"/>
+        </w:rPr>
+        <w:t>stable</w:t>
+      </w:r>
+      <w:r>
+        <w:rPr>
+          <w:sz w:val="28"/>
+          <w:szCs w:val="28"/>
+        </w:rPr>
+        <w:t xml:space="preserve"> </w:t>
+      </w:r>
+      <w:r>
+        <w:rPr>
+          <w:sz w:val="28"/>
+          <w:szCs w:val="28"/>
+        </w:rPr>
+        <w:t>sorting algorithm.</w:t>
+      </w:r>
+      <w:r>
+        <w:rPr>
+          <w:sz w:val="28"/>
+          <w:szCs w:val="28"/>
+        </w:rPr>
+        <w:t xml:space="preserve"> It divides the unsorted list into n sub-lists, each containing one element (a list of 1 element is considered sorted). Repeat merge sub-lists to produce new sorted sub-lists until there is only one sub-list remaining. This will be the sorted list.</w:t>
+      </w:r>
+      <w:r>
+        <w:rPr>
+          <w:sz w:val="28"/>
+          <w:szCs w:val="28"/>
+        </w:rPr>
+        <w:t xml:space="preserve"> Several implementations:</w:t>
+      </w:r>
+    </w:p>
+    <w:p>
+      <w:pPr>
+        <w:pStyle w:val="ListParagraph"/>
+        <w:numPr>
+          <w:ilvl w:val="0"/>
+          <w:numId w:val="7"/>
+        </w:numPr>
+        <w:rPr>
+          <w:sz w:val="28"/>
+          <w:szCs w:val="28"/>
+        </w:rPr>
+      </w:pPr>
+      <w:r>
+        <w:rPr>
+          <w:sz w:val="28"/>
+          <w:szCs w:val="28"/>
+        </w:rPr>
+        <w:t>Top-down implementation</w:t>
+      </w:r>
+    </w:p>
+    <w:p>
+      <w:pPr>
+        <w:pStyle w:val="ListParagraph"/>
+        <w:numPr>
+          <w:ilvl w:val="0"/>
+          <w:numId w:val="7"/>
+        </w:numPr>
+        <w:rPr>
+          <w:sz w:val="28"/>
+          <w:szCs w:val="28"/>
+        </w:rPr>
+      </w:pPr>
+      <w:r>
+        <w:rPr>
+          <w:sz w:val="28"/>
+          <w:szCs w:val="28"/>
+        </w:rPr>
+        <w:t>Bottom-up implementation</w:t>
+      </w:r>
+    </w:p>
+    <w:p>
+      <w:pPr>
+        <w:pStyle w:val="ListParagraph"/>
+        <w:numPr>
+          <w:ilvl w:val="0"/>
+          <w:numId w:val="7"/>
+        </w:numPr>
+        <w:rPr>
+          <w:sz w:val="28"/>
+          <w:szCs w:val="28"/>
+        </w:rPr>
+      </w:pPr>
+      <w:r>
+        <w:rPr>
+          <w:sz w:val="28"/>
+          <w:szCs w:val="28"/>
+        </w:rPr>
+        <w:t>Top-down implementation using lists</w:t>
+      </w:r>
+    </w:p>
+    <w:p>
+      <w:pPr>
+        <w:pStyle w:val="ListParagraph"/>
+        <w:numPr>
+          <w:ilvl w:val="0"/>
+          <w:numId w:val="7"/>
+        </w:numPr>
+        <w:rPr>
+          <w:sz w:val="28"/>
+          <w:szCs w:val="28"/>
+        </w:rPr>
+      </w:pPr>
+      <w:r>
+        <w:rPr>
+          <w:sz w:val="28"/>
+          <w:szCs w:val="28"/>
+        </w:rPr>
+        <w:t>Bottom-up implementation using lists</w:t>
+      </w:r>
+    </w:p>
+    <w:p>
+      <w:pPr>
+        <w:rPr>
+          <w:b/>
+          <w:bCs/>
+          <w:sz w:val="28"/>
+          <w:szCs w:val="28"/>
+        </w:rPr>
+      </w:pPr>
     </w:p>
     <w:p>
       <w:pPr>
@@ -918,7 +1600,6 @@
                 <w:rFonts w:ascii="Times New Roman" w:eastAsia="Times New Roman" w:hAnsi="Times New Roman" w:cs="Times New Roman"/>
                 <w:color w:val="323232"/>
               </w:rPr>
-              <w:lastRenderedPageBreak/>
               <w:t>C</w:t>
             </w:r>
           </w:p>
@@ -2689,6 +3370,7 @@
                 <w:rFonts w:ascii="Times New Roman" w:eastAsia="Times New Roman" w:hAnsi="Times New Roman" w:cs="Times New Roman"/>
                 <w:color w:val="323232"/>
               </w:rPr>
+              <w:lastRenderedPageBreak/>
               <w:t>M</w:t>
             </w:r>
           </w:p>
@@ -6047,7 +6729,6 @@
                 <w:rFonts w:ascii="Times New Roman" w:eastAsia="Times New Roman" w:hAnsi="Times New Roman" w:cs="Times New Roman"/>
                 <w:color w:val="323232"/>
               </w:rPr>
-              <w:lastRenderedPageBreak/>
               <w:t>e</w:t>
             </w:r>
           </w:p>
@@ -7820,6 +8501,7 @@
                 <w:rFonts w:ascii="Times New Roman" w:eastAsia="Times New Roman" w:hAnsi="Times New Roman" w:cs="Times New Roman"/>
                 <w:color w:val="323232"/>
               </w:rPr>
+              <w:lastRenderedPageBreak/>
               <w:t>o</w:t>
             </w:r>
           </w:p>
@@ -9971,7 +10653,6 @@
     <w:p/>
     <w:p>
       <w:r>
-        <w:lastRenderedPageBreak/>
         <w:t>Unicode is backwards compatible with ASCII</w:t>
       </w:r>
       <w:r>
@@ -10079,6 +10760,7 @@
         <w:rPr>
           <w:rFonts w:cstheme="minorHAnsi"/>
         </w:rPr>
+        <w:lastRenderedPageBreak/>
         <w:t>UTF-8</w:t>
       </w:r>
       <w:r>
@@ -10852,7 +11534,6 @@
           <w:szCs w:val="32"/>
           <w:highlight w:val="yellow"/>
         </w:rPr>
-        <w:lastRenderedPageBreak/>
         <w:t>1 YB = 1,024 YB (Yottabyte)</w:t>
       </w:r>
     </w:p>
@@ -11274,6 +11955,7 @@
                 <w:b/>
                 <w:bCs/>
               </w:rPr>
+              <w:lastRenderedPageBreak/>
               <w:t>Unit</w:t>
             </w:r>
           </w:p>
@@ -12335,7 +13017,6 @@
                 <w:szCs w:val="32"/>
                 <w:highlight w:val="yellow"/>
               </w:rPr>
-              <w:lastRenderedPageBreak/>
               <w:t>6</w:t>
             </w:r>
           </w:p>
@@ -13300,6 +13981,7 @@
                 <w:szCs w:val="32"/>
                 <w:highlight w:val="yellow"/>
               </w:rPr>
+              <w:lastRenderedPageBreak/>
               <w:t>255</w:t>
             </w:r>
           </w:p>
@@ -13731,7 +14413,6 @@
           <w:szCs w:val="32"/>
           <w:highlight w:val="yellow"/>
         </w:rPr>
-        <w:lastRenderedPageBreak/>
         <w:t>~1 = 0</w:t>
       </w:r>
     </w:p>
@@ -13924,6 +14605,7 @@
           <w:sz w:val="32"/>
           <w:szCs w:val="32"/>
         </w:rPr>
+        <w:lastRenderedPageBreak/>
         <w:t>Tw</w:t>
       </w:r>
       <w:r>
@@ -14366,7 +15048,7 @@
           <w:rFonts w:ascii="Times New Roman" w:eastAsia="Times New Roman" w:hAnsi="Times New Roman" w:cs="Times New Roman"/>
         </w:rPr>
       </w:pPr>
-      <w:hyperlink r:id="rId6" w:history="1">
+      <w:hyperlink r:id="rId8" w:history="1">
         <w:r>
           <w:rPr>
             <w:rFonts w:ascii="Times New Roman" w:eastAsia="Times New Roman" w:hAnsi="Times New Roman" w:cs="Times New Roman"/>
@@ -14422,6 +15104,7 @@
           <w:sz w:val="32"/>
           <w:szCs w:val="32"/>
         </w:rPr>
+        <w:lastRenderedPageBreak/>
         <w:t>Clear bit: x &amp; ~(1 &lt;&lt; n)</w:t>
       </w:r>
     </w:p>
@@ -14523,7 +15206,7 @@
       </w:pPr>
     </w:p>
     <w:p>
-      <w:hyperlink r:id="rId7" w:history="1">
+      <w:hyperlink r:id="rId9" w:history="1">
         <w:r>
           <w:rPr>
             <w:rStyle w:val="Hyperlink"/>
@@ -14956,7 +15639,7 @@
   <w:abstractNum w:abstractNumId="4" w15:restartNumberingAfterBreak="0">
     <w:nsid w:val="5F726A1B"/>
     <w:multiLevelType w:val="hybridMultilevel"/>
-    <w:tmpl w:val="AC2A6EF4"/>
+    <w:tmpl w:val="8E60A46A"/>
     <w:lvl w:ilvl="0" w:tplc="04090001">
       <w:start w:val="1"/>
       <w:numFmt w:val="bullet"/>
@@ -15070,6 +15753,119 @@
     <w:nsid w:val="5FB44198"/>
     <w:multiLevelType w:val="hybridMultilevel"/>
     <w:tmpl w:val="38A80EC0"/>
+    <w:lvl w:ilvl="0" w:tplc="04090001">
+      <w:start w:val="1"/>
+      <w:numFmt w:val="bullet"/>
+      <w:lvlText w:val=""/>
+      <w:lvlJc w:val="left"/>
+      <w:pPr>
+        <w:ind w:left="720" w:hanging="360"/>
+      </w:pPr>
+      <w:rPr>
+        <w:rFonts w:ascii="Symbol" w:hAnsi="Symbol" w:hint="default"/>
+      </w:rPr>
+    </w:lvl>
+    <w:lvl w:ilvl="1" w:tplc="04090003" w:tentative="1">
+      <w:start w:val="1"/>
+      <w:numFmt w:val="bullet"/>
+      <w:lvlText w:val="o"/>
+      <w:lvlJc w:val="left"/>
+      <w:pPr>
+        <w:ind w:left="1440" w:hanging="360"/>
+      </w:pPr>
+      <w:rPr>
+        <w:rFonts w:ascii="Courier New" w:hAnsi="Courier New" w:cs="Courier New" w:hint="default"/>
+      </w:rPr>
+    </w:lvl>
+    <w:lvl w:ilvl="2" w:tplc="04090005" w:tentative="1">
+      <w:start w:val="1"/>
+      <w:numFmt w:val="bullet"/>
+      <w:lvlText w:val=""/>
+      <w:lvlJc w:val="left"/>
+      <w:pPr>
+        <w:ind w:left="2160" w:hanging="360"/>
+      </w:pPr>
+      <w:rPr>
+        <w:rFonts w:ascii="Wingdings" w:hAnsi="Wingdings" w:hint="default"/>
+      </w:rPr>
+    </w:lvl>
+    <w:lvl w:ilvl="3" w:tplc="04090001" w:tentative="1">
+      <w:start w:val="1"/>
+      <w:numFmt w:val="bullet"/>
+      <w:lvlText w:val=""/>
+      <w:lvlJc w:val="left"/>
+      <w:pPr>
+        <w:ind w:left="2880" w:hanging="360"/>
+      </w:pPr>
+      <w:rPr>
+        <w:rFonts w:ascii="Symbol" w:hAnsi="Symbol" w:hint="default"/>
+      </w:rPr>
+    </w:lvl>
+    <w:lvl w:ilvl="4" w:tplc="04090003" w:tentative="1">
+      <w:start w:val="1"/>
+      <w:numFmt w:val="bullet"/>
+      <w:lvlText w:val="o"/>
+      <w:lvlJc w:val="left"/>
+      <w:pPr>
+        <w:ind w:left="3600" w:hanging="360"/>
+      </w:pPr>
+      <w:rPr>
+        <w:rFonts w:ascii="Courier New" w:hAnsi="Courier New" w:cs="Courier New" w:hint="default"/>
+      </w:rPr>
+    </w:lvl>
+    <w:lvl w:ilvl="5" w:tplc="04090005" w:tentative="1">
+      <w:start w:val="1"/>
+      <w:numFmt w:val="bullet"/>
+      <w:lvlText w:val=""/>
+      <w:lvlJc w:val="left"/>
+      <w:pPr>
+        <w:ind w:left="4320" w:hanging="360"/>
+      </w:pPr>
+      <w:rPr>
+        <w:rFonts w:ascii="Wingdings" w:hAnsi="Wingdings" w:hint="default"/>
+      </w:rPr>
+    </w:lvl>
+    <w:lvl w:ilvl="6" w:tplc="04090001" w:tentative="1">
+      <w:start w:val="1"/>
+      <w:numFmt w:val="bullet"/>
+      <w:lvlText w:val=""/>
+      <w:lvlJc w:val="left"/>
+      <w:pPr>
+        <w:ind w:left="5040" w:hanging="360"/>
+      </w:pPr>
+      <w:rPr>
+        <w:rFonts w:ascii="Symbol" w:hAnsi="Symbol" w:hint="default"/>
+      </w:rPr>
+    </w:lvl>
+    <w:lvl w:ilvl="7" w:tplc="04090003" w:tentative="1">
+      <w:start w:val="1"/>
+      <w:numFmt w:val="bullet"/>
+      <w:lvlText w:val="o"/>
+      <w:lvlJc w:val="left"/>
+      <w:pPr>
+        <w:ind w:left="5760" w:hanging="360"/>
+      </w:pPr>
+      <w:rPr>
+        <w:rFonts w:ascii="Courier New" w:hAnsi="Courier New" w:cs="Courier New" w:hint="default"/>
+      </w:rPr>
+    </w:lvl>
+    <w:lvl w:ilvl="8" w:tplc="04090005" w:tentative="1">
+      <w:start w:val="1"/>
+      <w:numFmt w:val="bullet"/>
+      <w:lvlText w:val=""/>
+      <w:lvlJc w:val="left"/>
+      <w:pPr>
+        <w:ind w:left="6480" w:hanging="360"/>
+      </w:pPr>
+      <w:rPr>
+        <w:rFonts w:ascii="Wingdings" w:hAnsi="Wingdings" w:hint="default"/>
+      </w:rPr>
+    </w:lvl>
+  </w:abstractNum>
+  <w:abstractNum w:abstractNumId="6" w15:restartNumberingAfterBreak="0">
+    <w:nsid w:val="7F8D18F6"/>
+    <w:multiLevelType w:val="hybridMultilevel"/>
+    <w:tmpl w:val="9F528C6E"/>
     <w:lvl w:ilvl="0" w:tplc="04090001">
       <w:start w:val="1"/>
       <w:numFmt w:val="bullet"/>
@@ -15196,6 +15992,9 @@
   </w:num>
   <w:num w:numId="6">
     <w:abstractNumId w:val="4"/>
+  </w:num>
+  <w:num w:numId="7">
+    <w:abstractNumId w:val="6"/>
   </w:num>
 </w:numbering>
 </file>

</xml_diff>